<commit_message>
Did some testing in testing.R, Produced a final code, done data cleaning by grouping countries into two regions
</commit_message>
<xml_diff>
--- a/7COM1079_Final_report_GpA28.docx
+++ b/7COM1079_Final_report_GpA28.docx
@@ -1682,46 +1682,6 @@
     </w:p>
     <w:p>
       <w:pPr>
-        <w:rPr>
-          <w:rFonts w:ascii="Times New Roman" w:eastAsia="Times New Roman" w:hAnsi="Times New Roman" w:cs="Times New Roman"/>
-        </w:rPr>
-      </w:pPr>
-    </w:p>
-    <w:p>
-      <w:pPr>
-        <w:pStyle w:val="ListParagraph"/>
-        <w:ind w:left="1440" w:hanging="720"/>
-        <w:rPr>
-          <w:rFonts w:ascii="Times New Roman" w:eastAsia="Times New Roman" w:hAnsi="Times New Roman" w:cs="Times New Roman"/>
-          <w:i/>
-          <w:iCs/>
-          <w:highlight w:val="yellow"/>
-        </w:rPr>
-      </w:pPr>
-      <w:r>
-        <w:rPr>
-          <w:rFonts w:ascii="Times New Roman" w:eastAsia="Times New Roman" w:hAnsi="Times New Roman" w:cs="Times New Roman"/>
-          <w:i/>
-          <w:iCs/>
-          <w:highlight w:val="yellow"/>
-        </w:rPr>
-        <w:t>The list below outlines the chapter/subchapter numbers, names, word count limits, and explanations of what to write in each section.</w:t>
-      </w:r>
-    </w:p>
-    <w:p>
-      <w:pPr>
-        <w:pStyle w:val="ListParagraph"/>
-        <w:ind w:left="1440" w:hanging="720"/>
-        <w:rPr>
-          <w:rFonts w:ascii="Times New Roman" w:eastAsia="Times New Roman" w:hAnsi="Times New Roman" w:cs="Times New Roman"/>
-          <w:i/>
-          <w:iCs/>
-          <w:highlight w:val="yellow"/>
-        </w:rPr>
-      </w:pPr>
-    </w:p>
-    <w:p>
-      <w:pPr>
         <w:ind w:left="450"/>
         <w:rPr>
           <w:rFonts w:ascii="Times New Roman" w:eastAsia="Times New Roman" w:hAnsi="Times New Roman" w:cs="Times New Roman"/>
@@ -1731,6 +1691,7 @@
         <w:rPr>
           <w:rFonts w:ascii="Times New Roman" w:eastAsia="Times New Roman" w:hAnsi="Times New Roman" w:cs="Times New Roman"/>
         </w:rPr>
+        <w:lastRenderedPageBreak/>
         <w:t xml:space="preserve">1. </w:t>
       </w:r>
       <w:r>
@@ -1739,28 +1700,6 @@
         </w:rPr>
         <w:t>Introduction</w:t>
       </w:r>
-    </w:p>
-    <w:p>
-      <w:pPr>
-        <w:pStyle w:val="ListParagraph"/>
-        <w:ind w:left="1440" w:hanging="720"/>
-        <w:rPr>
-          <w:rFonts w:ascii="Times New Roman" w:eastAsia="Times New Roman" w:hAnsi="Times New Roman" w:cs="Times New Roman"/>
-          <w:i/>
-          <w:iCs/>
-          <w:highlight w:val="yellow"/>
-        </w:rPr>
-      </w:pPr>
-    </w:p>
-    <w:p>
-      <w:pPr>
-        <w:ind w:left="1440" w:hanging="720"/>
-        <w:rPr>
-          <w:rFonts w:ascii="Times New Roman" w:eastAsia="Times New Roman" w:hAnsi="Times New Roman" w:cs="Times New Roman"/>
-          <w:i/>
-          <w:iCs/>
-        </w:rPr>
-      </w:pPr>
     </w:p>
     <w:p>
       <w:pPr>
@@ -1780,13 +1719,7 @@
         <w:rPr>
           <w:rFonts w:ascii="Times New Roman" w:eastAsia="Times New Roman" w:hAnsi="Times New Roman" w:cs="Times New Roman"/>
         </w:rPr>
-        <w:t>Problem statement</w:t>
-      </w:r>
-      <w:r>
-        <w:rPr>
-          <w:rFonts w:ascii="Times New Roman" w:eastAsia="Times New Roman" w:hAnsi="Times New Roman" w:cs="Times New Roman"/>
-        </w:rPr>
-        <w:t xml:space="preserve"> and research motivation </w:t>
+        <w:t xml:space="preserve">Problem statement and research motivation </w:t>
       </w:r>
       <w:r>
         <w:rPr>
@@ -2126,51 +2059,51 @@
         <w:rPr>
           <w:rFonts w:ascii="Times New Roman" w:eastAsia="Times New Roman" w:hAnsi="Times New Roman" w:cs="Times New Roman"/>
         </w:rPr>
+        <w:t>H1 (Alternative Hypothesis): There is a difference in the mean CWUR Score between universities in Asia and Europe, indicating region may play a role in institutional outcomes.</w:t>
+      </w:r>
+    </w:p>
+    <w:p>
+      <w:pPr>
+        <w:ind w:left="1440"/>
+        <w:rPr>
+          <w:rFonts w:ascii="Times New Roman" w:eastAsia="Times New Roman" w:hAnsi="Times New Roman" w:cs="Times New Roman"/>
+        </w:rPr>
+      </w:pPr>
+    </w:p>
+    <w:p>
+      <w:pPr>
+        <w:ind w:left="1440"/>
+        <w:rPr>
+          <w:rFonts w:ascii="Times New Roman" w:eastAsia="Times New Roman" w:hAnsi="Times New Roman" w:cs="Times New Roman"/>
+        </w:rPr>
+      </w:pPr>
+      <w:r>
+        <w:rPr>
+          <w:rFonts w:ascii="Times New Roman" w:eastAsia="Times New Roman" w:hAnsi="Times New Roman" w:cs="Times New Roman"/>
+        </w:rPr>
+        <w:t>Because CWUR Score is continuous and the region variable has two groups, a comparison-of-means test is required. Depending on normality, this will be either a t-test or Mann-Whitney U test.</w:t>
+      </w:r>
+    </w:p>
+    <w:p>
+      <w:pPr>
+        <w:pStyle w:val="ListParagraph"/>
+        <w:rPr>
+          <w:rFonts w:ascii="Times New Roman" w:eastAsia="Times New Roman" w:hAnsi="Times New Roman" w:cs="Times New Roman"/>
+        </w:rPr>
+      </w:pPr>
+    </w:p>
+    <w:p>
+      <w:pPr>
+        <w:ind w:left="1440"/>
+        <w:rPr>
+          <w:rFonts w:ascii="Times New Roman" w:eastAsia="Times New Roman" w:hAnsi="Times New Roman" w:cs="Times New Roman"/>
+        </w:rPr>
+      </w:pPr>
+      <w:r>
+        <w:rPr>
+          <w:rFonts w:ascii="Times New Roman" w:eastAsia="Times New Roman" w:hAnsi="Times New Roman" w:cs="Times New Roman"/>
+        </w:rPr>
         <w:lastRenderedPageBreak/>
-        <w:t>H1 (Alternative Hypothesis): There is a difference in the mean CWUR Score between universities in Asia and Europe, indicating region may play a role in institutional outcomes.</w:t>
-      </w:r>
-    </w:p>
-    <w:p>
-      <w:pPr>
-        <w:ind w:left="1440"/>
-        <w:rPr>
-          <w:rFonts w:ascii="Times New Roman" w:eastAsia="Times New Roman" w:hAnsi="Times New Roman" w:cs="Times New Roman"/>
-        </w:rPr>
-      </w:pPr>
-    </w:p>
-    <w:p>
-      <w:pPr>
-        <w:ind w:left="1440"/>
-        <w:rPr>
-          <w:rFonts w:ascii="Times New Roman" w:eastAsia="Times New Roman" w:hAnsi="Times New Roman" w:cs="Times New Roman"/>
-        </w:rPr>
-      </w:pPr>
-      <w:r>
-        <w:rPr>
-          <w:rFonts w:ascii="Times New Roman" w:eastAsia="Times New Roman" w:hAnsi="Times New Roman" w:cs="Times New Roman"/>
-        </w:rPr>
-        <w:t>Because CWUR Score is continuous and the region variable has two groups, a comparison-of-means test is required. Depending on normality, this will be either a t-test or Mann-Whitney U test.</w:t>
-      </w:r>
-    </w:p>
-    <w:p>
-      <w:pPr>
-        <w:pStyle w:val="ListParagraph"/>
-        <w:rPr>
-          <w:rFonts w:ascii="Times New Roman" w:eastAsia="Times New Roman" w:hAnsi="Times New Roman" w:cs="Times New Roman"/>
-        </w:rPr>
-      </w:pPr>
-    </w:p>
-    <w:p>
-      <w:pPr>
-        <w:ind w:left="1440"/>
-        <w:rPr>
-          <w:rFonts w:ascii="Times New Roman" w:eastAsia="Times New Roman" w:hAnsi="Times New Roman" w:cs="Times New Roman"/>
-        </w:rPr>
-      </w:pPr>
-      <w:r>
-        <w:rPr>
-          <w:rFonts w:ascii="Times New Roman" w:eastAsia="Times New Roman" w:hAnsi="Times New Roman" w:cs="Times New Roman"/>
-        </w:rPr>
         <w:t xml:space="preserve"> </w:t>
       </w:r>
     </w:p>
@@ -2500,14 +2433,7 @@
         <w:rPr>
           <w:rFonts w:ascii="Times New Roman" w:eastAsia="Times New Roman" w:hAnsi="Times New Roman" w:cs="Times New Roman"/>
         </w:rPr>
-        <w:t xml:space="preserve">Although studies of world rankings are common, there are very few that compare regions based on CWUR data. Most studies were done using QS, THE, and/or ARWU data. There are also different metrics used in CWUR rankings, including alumni job and education quality, which result in different values for different world regions. Recent studies indicate that Asian institutions are making progress in certain world rankings, yet their improvement in CWUR rankings remains insignificant. This raises a question </w:t>
-      </w:r>
-      <w:r>
-        <w:rPr>
-          <w:rFonts w:ascii="Times New Roman" w:eastAsia="Times New Roman" w:hAnsi="Times New Roman" w:cs="Times New Roman"/>
-        </w:rPr>
-        <w:lastRenderedPageBreak/>
-        <w:t xml:space="preserve">of whether there are significant differences in the average scores of </w:t>
+        <w:t xml:space="preserve">Although studies of world rankings are common, there are very few that compare regions based on CWUR data. Most studies were done using QS, THE, and/or ARWU data. There are also different metrics used in CWUR rankings, including alumni job and education quality, which result in different values for different world regions. Recent studies indicate that Asian institutions are making progress in certain world rankings, yet their improvement in CWUR rankings remains insignificant. This raises a question of whether there are significant differences in the average scores of </w:t>
       </w:r>
       <w:proofErr w:type="gramStart"/>
       <w:r>
@@ -2645,7 +2571,14 @@
         <w:rPr>
           <w:rFonts w:ascii="Times New Roman" w:eastAsia="Times New Roman" w:hAnsi="Times New Roman" w:cs="Times New Roman"/>
         </w:rPr>
-        <w:t xml:space="preserve">In relation to a means/medians type of research question, we would employ a boxplot of CWUR Score vs. Region, as well as a histogram of CWUR Score with a normal curve distribution. While a boxplot will pair a comparison of the two groups, a histogram will facilitate a determination of normality </w:t>
+        <w:t xml:space="preserve">In relation to a means/medians type of research question, we would employ a boxplot of CWUR Score vs. Region, as well as a histogram of CWUR Score </w:t>
+      </w:r>
+      <w:r>
+        <w:rPr>
+          <w:rFonts w:ascii="Times New Roman" w:eastAsia="Times New Roman" w:hAnsi="Times New Roman" w:cs="Times New Roman"/>
+        </w:rPr>
+        <w:lastRenderedPageBreak/>
+        <w:t xml:space="preserve">with a normal curve distribution. While a boxplot will pair a comparison of the two groups, a histogram will facilitate a determination of normality </w:t>
       </w:r>
       <w:proofErr w:type="gramStart"/>
       <w:r>
@@ -2773,7 +2706,6 @@
     </w:p>
     <w:p>
       <w:r>
-        <w:lastRenderedPageBreak/>
         <w:tab/>
       </w:r>
       <w:r>
@@ -2962,6 +2894,7 @@
           <w:highlight w:val="yellow"/>
           <w:shd w:val="clear" w:color="auto" w:fill="FFFFFF"/>
         </w:rPr>
+        <w:lastRenderedPageBreak/>
         <w:t xml:space="preserve">Include </w:t>
       </w:r>
       <w:r>
@@ -3556,14 +3489,7 @@
         <w:rPr>
           <w:rFonts w:ascii="Times New Roman" w:eastAsia="Times New Roman" w:hAnsi="Times New Roman" w:cs="Times New Roman"/>
         </w:rPr>
-        <w:t xml:space="preserve"> using means and/or median values. Also, from a graph consisting of a histogram with a </w:t>
-      </w:r>
-      <w:r>
-        <w:rPr>
-          <w:rFonts w:ascii="Times New Roman" w:eastAsia="Times New Roman" w:hAnsi="Times New Roman" w:cs="Times New Roman"/>
-        </w:rPr>
-        <w:lastRenderedPageBreak/>
-        <w:t>normal curve, it appears that this data distribution has a significant skew, which suggests that a non-parametric test alternative to the t-test, using the Mann-Whitney U test, would be most relevant in this analysis. The value of U for Score by Region was found to be about 146,660.5, with a p-value of 1.16×10^-19.</w:t>
+        <w:t xml:space="preserve"> using means and/or median values. Also, from a graph consisting of a histogram with a normal curve, it appears that this data distribution has a significant skew, which suggests that a non-parametric test alternative to the t-test, using the Mann-Whitney U test, would be most relevant in this analysis. The value of U for Score by Region was found to be about 146,660.5, with a p-value of 1.16×10^-19.</w:t>
       </w:r>
       <w:r>
         <w:rPr>
@@ -3754,7 +3680,25 @@
         <w:rPr>
           <w:rFonts w:ascii="Times New Roman" w:eastAsia="Times New Roman" w:hAnsi="Times New Roman" w:cs="Times New Roman"/>
         </w:rPr>
-        <w:t xml:space="preserve">The null hypothesis states that there are no differences in CWUR Scores between institutions in Asia and those in Europe. The p-value given by the Mann-Whitney U test result is about 1.16e-19, which is less than 0.05. Therefore, we conclude that there are differences in CWUR Scores between the two continents by rejecting the null hypothesis in </w:t>
+        <w:t>The null hypothesis states that there are no differences in CWUR Scores between institutions in Asia and those in Europe.</w:t>
+      </w:r>
+      <w:r>
+        <w:rPr>
+          <w:rFonts w:ascii="Times New Roman" w:eastAsia="Times New Roman" w:hAnsi="Times New Roman" w:cs="Times New Roman"/>
+        </w:rPr>
+        <w:t xml:space="preserve"> </w:t>
+      </w:r>
+      <w:r>
+        <w:rPr>
+          <w:rFonts w:ascii="Times New Roman" w:hAnsi="Times New Roman" w:cs="Times New Roman"/>
+        </w:rPr>
+        <w:t>Although the research question refers to mean CWUR Scores, the Mann-Whitney U test compares the distributions (medians) of the two groups, which is appropriate when the data are not normally distributed.</w:t>
+      </w:r>
+      <w:r>
+        <w:rPr>
+          <w:rFonts w:ascii="Times New Roman" w:eastAsia="Times New Roman" w:hAnsi="Times New Roman" w:cs="Times New Roman"/>
+        </w:rPr>
+        <w:t xml:space="preserve"> The p-value given by the Mann-Whitney U test result is about 1.16e-19, which is less than 0.05. Therefore, we conclude that there are differences in CWUR Scores between the two continents by rejecting the null hypothesis in </w:t>
       </w:r>
       <w:proofErr w:type="spellStart"/>
       <w:r>
@@ -3789,6 +3733,7 @@
           <w:rFonts w:ascii="Times New Roman" w:eastAsia="Times New Roman" w:hAnsi="Times New Roman" w:cs="Times New Roman"/>
           <w:highlight w:val="yellow"/>
         </w:rPr>
+        <w:lastRenderedPageBreak/>
         <w:br/>
       </w:r>
     </w:p>
@@ -4034,15 +3979,7 @@
           <w:rFonts w:ascii="Times New Roman" w:eastAsia="Times New Roman" w:hAnsi="Times New Roman" w:cs="Times New Roman"/>
           <w:bCs/>
         </w:rPr>
-        <w:t xml:space="preserve">There has been improvement in time management as the project progressed. The early activities were undertaken in a reactive manner, but then there has </w:t>
-      </w:r>
-      <w:r>
-        <w:rPr>
-          <w:rFonts w:ascii="Times New Roman" w:eastAsia="Times New Roman" w:hAnsi="Times New Roman" w:cs="Times New Roman"/>
-          <w:bCs/>
-        </w:rPr>
-        <w:lastRenderedPageBreak/>
-        <w:t>been a focus on tasks including data handling, R programming, literature review, and writing. Although there were a few analyses and editing tasks close to deadlines, deadlines were met for all necessary plot preparation, testing, and report writing</w:t>
+        <w:t>There has been improvement in time management as the project progressed. The early activities were undertaken in a reactive manner, but then there has been a focus on tasks including data handling, R programming, literature review, and writing. Although there were a few analyses and editing tasks close to deadlines, deadlines were met for all necessary plot preparation, testing, and report writing</w:t>
       </w:r>
       <w:r>
         <w:rPr>
@@ -4084,6 +4021,57 @@
         </w:rPr>
         <w:t>50 words)</w:t>
       </w:r>
+      <w:r>
+        <w:rPr>
+          <w:rFonts w:ascii="Times New Roman" w:eastAsia="Times New Roman" w:hAnsi="Times New Roman" w:cs="Times New Roman"/>
+          <w:b/>
+        </w:rPr>
+        <w:br/>
+      </w:r>
+      <w:r>
+        <w:rPr>
+          <w:rFonts w:ascii="Times New Roman" w:eastAsia="Times New Roman" w:hAnsi="Times New Roman" w:cs="Times New Roman"/>
+          <w:b/>
+        </w:rPr>
+        <w:br/>
+      </w:r>
+      <w:r>
+        <w:rPr>
+          <w:rFonts w:ascii="Times New Roman" w:eastAsia="Times New Roman" w:hAnsi="Times New Roman" w:cs="Times New Roman"/>
+          <w:bCs/>
+        </w:rPr>
+        <w:t xml:space="preserve">On </w:t>
+      </w:r>
+      <w:proofErr w:type="gramStart"/>
+      <w:r>
+        <w:rPr>
+          <w:rFonts w:ascii="Times New Roman" w:eastAsia="Times New Roman" w:hAnsi="Times New Roman" w:cs="Times New Roman"/>
+          <w:bCs/>
+        </w:rPr>
+        <w:t>a</w:t>
+      </w:r>
+      <w:proofErr w:type="gramEnd"/>
+      <w:r>
+        <w:rPr>
+          <w:rFonts w:ascii="Times New Roman" w:eastAsia="Times New Roman" w:hAnsi="Times New Roman" w:cs="Times New Roman"/>
+          <w:bCs/>
+        </w:rPr>
+        <w:t xml:space="preserve"> whole, this project served its purpose. We focused on a specific research question using the prescribed CWUR dataset, produced relevant visualizations, and identified a proper test for our data that was non-parametric and matched our data distribution. This project has boosted our knowledge in forming a research question, identifying a statistical test, and presenting data in an organized way.</w:t>
+      </w:r>
+      <w:r>
+        <w:rPr>
+          <w:rFonts w:ascii="Times New Roman" w:eastAsia="Times New Roman" w:hAnsi="Times New Roman" w:cs="Times New Roman"/>
+          <w:bCs/>
+        </w:rPr>
+        <w:br/>
+      </w:r>
+      <w:r>
+        <w:rPr>
+          <w:rFonts w:ascii="Times New Roman" w:eastAsia="Times New Roman" w:hAnsi="Times New Roman" w:cs="Times New Roman"/>
+          <w:b/>
+        </w:rPr>
+        <w:br/>
+      </w:r>
     </w:p>
     <w:p>
       <w:pPr>
@@ -4095,95 +4083,101 @@
         <w:ind w:hanging="720"/>
         <w:rPr>
           <w:rFonts w:ascii="Times New Roman" w:eastAsia="Times New Roman" w:hAnsi="Times New Roman" w:cs="Times New Roman"/>
+        </w:rPr>
+      </w:pPr>
+      <w:r>
+        <w:rPr>
+          <w:rFonts w:ascii="Times New Roman" w:eastAsia="Times New Roman" w:hAnsi="Times New Roman" w:cs="Times New Roman"/>
+          <w:i/>
+          <w:iCs/>
+        </w:rPr>
+        <w:t xml:space="preserve">Note any </w:t>
+      </w:r>
+      <w:r>
+        <w:rPr>
+          <w:rFonts w:ascii="Times New Roman" w:eastAsia="Times New Roman" w:hAnsi="Times New Roman" w:cs="Times New Roman"/>
+          <w:i/>
+          <w:iCs/>
+        </w:rPr>
+        <w:t>changes</w:t>
+      </w:r>
+      <w:r>
+        <w:rPr>
+          <w:rFonts w:ascii="Times New Roman" w:eastAsia="Times New Roman" w:hAnsi="Times New Roman" w:cs="Times New Roman"/>
+          <w:i/>
+          <w:iCs/>
+        </w:rPr>
+        <w:t xml:space="preserve"> </w:t>
+      </w:r>
+      <w:r>
+        <w:rPr>
+          <w:rFonts w:ascii="Times New Roman" w:eastAsia="Times New Roman" w:hAnsi="Times New Roman" w:cs="Times New Roman"/>
+          <w:i/>
+          <w:iCs/>
+        </w:rPr>
+        <w:t>t</w:t>
+      </w:r>
+      <w:r>
+        <w:rPr>
+          <w:rFonts w:ascii="Times New Roman" w:eastAsia="Times New Roman" w:hAnsi="Times New Roman" w:cs="Times New Roman"/>
+          <w:i/>
+          <w:iCs/>
+        </w:rPr>
+        <w:t xml:space="preserve">o group since </w:t>
+      </w:r>
+      <w:r>
+        <w:rPr>
+          <w:rFonts w:ascii="Times New Roman" w:eastAsia="Times New Roman" w:hAnsi="Times New Roman" w:cs="Times New Roman"/>
+          <w:i/>
+          <w:iCs/>
+        </w:rPr>
+        <w:t>original allocation if applicable</w:t>
+      </w:r>
+      <w:r>
+        <w:rPr>
+          <w:rFonts w:ascii="Times New Roman" w:eastAsia="Times New Roman" w:hAnsi="Times New Roman" w:cs="Times New Roman"/>
+          <w:i/>
+          <w:iCs/>
+        </w:rPr>
+        <w:t xml:space="preserve">. </w:t>
+      </w:r>
+      <w:r>
+        <w:rPr>
+          <w:rFonts w:ascii="Times New Roman" w:eastAsia="Times New Roman" w:hAnsi="Times New Roman" w:cs="Times New Roman"/>
+          <w:i/>
+          <w:iCs/>
+        </w:rPr>
+        <w:t xml:space="preserve">Add new </w:t>
+      </w:r>
+      <w:r>
+        <w:rPr>
+          <w:rFonts w:ascii="Times New Roman" w:eastAsia="Times New Roman" w:hAnsi="Times New Roman" w:cs="Times New Roman"/>
+          <w:i/>
+          <w:iCs/>
+        </w:rPr>
+        <w:t xml:space="preserve">or amended </w:t>
+      </w:r>
+      <w:r>
+        <w:rPr>
+          <w:rFonts w:ascii="Times New Roman" w:eastAsia="Times New Roman" w:hAnsi="Times New Roman" w:cs="Times New Roman"/>
+          <w:i/>
+          <w:iCs/>
+        </w:rPr>
+        <w:t>GitHub Ids for new members</w:t>
+      </w:r>
+      <w:r>
+        <w:rPr>
+          <w:rFonts w:ascii="Times New Roman" w:eastAsia="Times New Roman" w:hAnsi="Times New Roman" w:cs="Times New Roman"/>
+        </w:rPr>
+        <w:t xml:space="preserve"> </w:t>
+      </w:r>
+      <w:r>
+        <w:rPr>
+          <w:rFonts w:ascii="Times New Roman" w:eastAsia="Times New Roman" w:hAnsi="Times New Roman" w:cs="Times New Roman"/>
           <w:b/>
           <w:bCs/>
         </w:rPr>
-      </w:pPr>
-      <w:r>
-        <w:rPr>
-          <w:rFonts w:ascii="Times New Roman" w:eastAsia="Times New Roman" w:hAnsi="Times New Roman" w:cs="Times New Roman"/>
-          <w:i/>
-          <w:iCs/>
-        </w:rPr>
-        <w:t xml:space="preserve">Note any </w:t>
-      </w:r>
-      <w:r>
-        <w:rPr>
-          <w:rFonts w:ascii="Times New Roman" w:eastAsia="Times New Roman" w:hAnsi="Times New Roman" w:cs="Times New Roman"/>
-          <w:i/>
-          <w:iCs/>
-        </w:rPr>
-        <w:t>changes</w:t>
-      </w:r>
-      <w:r>
-        <w:rPr>
-          <w:rFonts w:ascii="Times New Roman" w:eastAsia="Times New Roman" w:hAnsi="Times New Roman" w:cs="Times New Roman"/>
-          <w:i/>
-          <w:iCs/>
-        </w:rPr>
-        <w:t xml:space="preserve"> </w:t>
-      </w:r>
-      <w:r>
-        <w:rPr>
-          <w:rFonts w:ascii="Times New Roman" w:eastAsia="Times New Roman" w:hAnsi="Times New Roman" w:cs="Times New Roman"/>
-          <w:i/>
-          <w:iCs/>
-        </w:rPr>
-        <w:t>t</w:t>
-      </w:r>
-      <w:r>
-        <w:rPr>
-          <w:rFonts w:ascii="Times New Roman" w:eastAsia="Times New Roman" w:hAnsi="Times New Roman" w:cs="Times New Roman"/>
-          <w:i/>
-          <w:iCs/>
-        </w:rPr>
-        <w:t xml:space="preserve">o group since </w:t>
-      </w:r>
-      <w:r>
-        <w:rPr>
-          <w:rFonts w:ascii="Times New Roman" w:eastAsia="Times New Roman" w:hAnsi="Times New Roman" w:cs="Times New Roman"/>
-          <w:i/>
-          <w:iCs/>
-        </w:rPr>
-        <w:t>original allocation if applicable</w:t>
-      </w:r>
-      <w:r>
-        <w:rPr>
-          <w:rFonts w:ascii="Times New Roman" w:eastAsia="Times New Roman" w:hAnsi="Times New Roman" w:cs="Times New Roman"/>
-          <w:i/>
-          <w:iCs/>
-        </w:rPr>
-        <w:t xml:space="preserve">. </w:t>
-      </w:r>
-      <w:r>
-        <w:rPr>
-          <w:rFonts w:ascii="Times New Roman" w:eastAsia="Times New Roman" w:hAnsi="Times New Roman" w:cs="Times New Roman"/>
-          <w:i/>
-          <w:iCs/>
-        </w:rPr>
-        <w:t xml:space="preserve">Add new </w:t>
-      </w:r>
-      <w:r>
-        <w:rPr>
-          <w:rFonts w:ascii="Times New Roman" w:eastAsia="Times New Roman" w:hAnsi="Times New Roman" w:cs="Times New Roman"/>
-          <w:i/>
-          <w:iCs/>
-        </w:rPr>
-        <w:t xml:space="preserve">or amended </w:t>
-      </w:r>
-      <w:r>
-        <w:rPr>
-          <w:rFonts w:ascii="Times New Roman" w:eastAsia="Times New Roman" w:hAnsi="Times New Roman" w:cs="Times New Roman"/>
-          <w:i/>
-          <w:iCs/>
-        </w:rPr>
-        <w:t>GitHub Ids for new members</w:t>
-      </w:r>
-      <w:r>
-        <w:rPr>
-          <w:rFonts w:ascii="Times New Roman" w:eastAsia="Times New Roman" w:hAnsi="Times New Roman" w:cs="Times New Roman"/>
-        </w:rPr>
-        <w:t xml:space="preserve"> </w:t>
+        <w:t>(75 words, write only if applies to your group arrangements)</w:t>
       </w:r>
       <w:r>
         <w:rPr>
@@ -4191,7 +4185,34 @@
           <w:b/>
           <w:bCs/>
         </w:rPr>
-        <w:t>(75 words, write only if applies to your group arrangements)</w:t>
+        <w:br/>
+      </w:r>
+      <w:r>
+        <w:rPr>
+          <w:rFonts w:ascii="Times New Roman" w:eastAsia="Times New Roman" w:hAnsi="Times New Roman" w:cs="Times New Roman"/>
+          <w:b/>
+          <w:bCs/>
+        </w:rPr>
+        <w:br/>
+      </w:r>
+      <w:r>
+        <w:rPr>
+          <w:rFonts w:ascii="Times New Roman" w:eastAsia="Times New Roman" w:hAnsi="Times New Roman" w:cs="Times New Roman"/>
+        </w:rPr>
+        <w:t xml:space="preserve">There were no changes in the group members from the original plan, and no new GitHub ID was introduced. Every group member actively contributed to </w:t>
+      </w:r>
+      <w:r>
+        <w:rPr>
+          <w:rFonts w:ascii="Times New Roman" w:eastAsia="Times New Roman" w:hAnsi="Times New Roman" w:cs="Times New Roman"/>
+        </w:rPr>
+        <w:lastRenderedPageBreak/>
+        <w:t>data exploration, R programming, result interpretation, and editing of the final report.</w:t>
+      </w:r>
+      <w:r>
+        <w:rPr>
+          <w:rFonts w:ascii="Times New Roman" w:eastAsia="Times New Roman" w:hAnsi="Times New Roman" w:cs="Times New Roman"/>
+        </w:rPr>
+        <w:br/>
       </w:r>
     </w:p>
     <w:p>
@@ -4550,6 +4571,26 @@
         </w:rPr>
         <w:t>75 words)</w:t>
       </w:r>
+      <w:r>
+        <w:rPr>
+          <w:rFonts w:ascii="Times New Roman" w:eastAsia="Times New Roman" w:hAnsi="Times New Roman" w:cs="Times New Roman"/>
+          <w:b/>
+          <w:bCs/>
+        </w:rPr>
+        <w:br/>
+      </w:r>
+      <w:r>
+        <w:rPr>
+          <w:rFonts w:ascii="Times New Roman" w:eastAsia="Times New Roman" w:hAnsi="Times New Roman" w:cs="Times New Roman"/>
+        </w:rPr>
+        <w:t>This study focused on a comparison of CWUR Scores between Asian and European universities. Box plots reveal that European universities score higher. Since it follows a skewed and non-parametric distribution, a Mann-Whitney test needs to be used. Result: U =~146,660.5; p =~1.16e-19.</w:t>
+      </w:r>
+      <w:r>
+        <w:rPr>
+          <w:rFonts w:ascii="Times New Roman" w:eastAsia="Times New Roman" w:hAnsi="Times New Roman" w:cs="Times New Roman"/>
+        </w:rPr>
+        <w:br/>
+      </w:r>
     </w:p>
     <w:p>
       <w:pPr>
@@ -4650,6 +4691,30 @@
         </w:rPr>
         <w:t xml:space="preserve"> </w:t>
       </w:r>
+      <w:r>
+        <w:rPr>
+          <w:rFonts w:ascii="Times New Roman" w:eastAsia="Times New Roman" w:hAnsi="Times New Roman" w:cs="Times New Roman"/>
+        </w:rPr>
+        <w:br/>
+      </w:r>
+      <w:r>
+        <w:rPr>
+          <w:rFonts w:ascii="Times New Roman" w:eastAsia="Times New Roman" w:hAnsi="Times New Roman" w:cs="Times New Roman"/>
+        </w:rPr>
+        <w:br/>
+      </w:r>
+      <w:r>
+        <w:rPr>
+          <w:rFonts w:ascii="Times New Roman" w:hAnsi="Times New Roman" w:cs="Times New Roman"/>
+        </w:rPr>
+        <w:t>The very small p-value means we reject the null hypothesis and conclude that CWUR Scores for Asian and European universities are significantly different. The boxplot suggests that European universities tend to achieve higher CWUR Scores than Asian universities in this dataset. This finding is consistent with literature that reports regional differences in higher education performance and resources. It suggests that regional context, such as funding models and historical academic development, may influence how universities perform in global ranking systems like CWUR.</w:t>
+      </w:r>
+      <w:r>
+        <w:rPr>
+          <w:rFonts w:ascii="Times New Roman" w:hAnsi="Times New Roman" w:cs="Times New Roman"/>
+        </w:rPr>
+        <w:br/>
+      </w:r>
     </w:p>
     <w:p>
       <w:pPr>
@@ -4683,6 +4748,34 @@
         </w:rPr>
         <w:t>50 words)</w:t>
       </w:r>
+      <w:r>
+        <w:rPr>
+          <w:rFonts w:ascii="Times New Roman" w:eastAsia="Times New Roman" w:hAnsi="Times New Roman" w:cs="Times New Roman"/>
+          <w:b/>
+          <w:bCs/>
+        </w:rPr>
+        <w:br/>
+      </w:r>
+      <w:r>
+        <w:rPr>
+          <w:rFonts w:ascii="Times New Roman" w:eastAsia="Times New Roman" w:hAnsi="Times New Roman" w:cs="Times New Roman"/>
+        </w:rPr>
+        <w:t xml:space="preserve">This study is limited to one ranking system, one </w:t>
+      </w:r>
+      <w:proofErr w:type="gramStart"/>
+      <w:r>
+        <w:rPr>
+          <w:rFonts w:ascii="Times New Roman" w:eastAsia="Times New Roman" w:hAnsi="Times New Roman" w:cs="Times New Roman"/>
+        </w:rPr>
+        <w:t>time period</w:t>
+      </w:r>
+      <w:proofErr w:type="gramEnd"/>
+      <w:r>
+        <w:rPr>
+          <w:rFonts w:ascii="Times New Roman" w:eastAsia="Times New Roman" w:hAnsi="Times New Roman" w:cs="Times New Roman"/>
+        </w:rPr>
+        <w:t>, and a specific selection of Asian and European countries, so the results may not generalise widely. Future work could include other regions, compare multiple rankings, add further variables, and investigate which factors drive regional score differences.</w:t>
+      </w:r>
     </w:p>
     <w:p>
       <w:pPr>
@@ -4837,6 +4930,7 @@
           <w:rFonts w:ascii="Times New Roman" w:eastAsia="Times New Roman" w:hAnsi="Times New Roman" w:cs="Times New Roman"/>
           <w:color w:val="333333"/>
         </w:rPr>
+        <w:lastRenderedPageBreak/>
         <w:t>R code used for analysis and visualisation</w:t>
       </w:r>
       <w:r>
@@ -10132,7 +10226,7 @@
 </file>
 
 <file path=customXml/itemProps1.xml><?xml version="1.0" encoding="utf-8"?>
-<ds:datastoreItem xmlns:ds="http://schemas.openxmlformats.org/officeDocument/2006/customXml" ds:itemID="{E9BFA260-86A9-954D-AB94-1E0613F5EB36}">
+<ds:datastoreItem xmlns:ds="http://schemas.openxmlformats.org/officeDocument/2006/customXml" ds:itemID="{CC10148C-8342-3A46-93A7-590172E00597}">
   <ds:schemaRefs>
     <ds:schemaRef ds:uri="http://schemas.openxmlformats.org/officeDocument/2006/bibliography"/>
   </ds:schemaRefs>

</xml_diff>